<commit_message>
Qualification round files uploaded
</commit_message>
<xml_diff>
--- a/Qualification Round Submission.docx
+++ b/Qualification Round Submission.docx
@@ -2258,6 +2258,42 @@
           <w:t>https://drive.google.com/file/d/1Jt5wDwVVV6fXnkShqmJJaGXii2SIYiE5/view?usp=sharing</w:t>
         </w:r>
       </w:hyperlink>
+    </w:p>
+    <w:p>
+      <w:pPr>
+        <w:rPr>
+          <w:rFonts w:ascii="Times New Roman" w:hAnsi="Times New Roman" w:cs="Times New Roman"/>
+          <w:sz w:val="40"/>
+          <w:szCs w:val="40"/>
+        </w:rPr>
+      </w:pPr>
+      <w:r>
+        <w:rPr>
+          <w:rFonts w:ascii="Times New Roman" w:hAnsi="Times New Roman" w:cs="Times New Roman"/>
+          <w:sz w:val="40"/>
+          <w:szCs w:val="40"/>
+        </w:rPr>
+        <w:t>Git hub file link:</w:t>
+      </w:r>
+    </w:p>
+    <w:p>
+      <w:pPr>
+        <w:rPr>
+          <w:rFonts w:ascii="Times New Roman" w:hAnsi="Times New Roman" w:cs="Times New Roman"/>
+          <w:sz w:val="40"/>
+          <w:szCs w:val="40"/>
+          <w:u w:val="single"/>
+        </w:rPr>
+      </w:pPr>
+      <w:r>
+        <w:rPr>
+          <w:rFonts w:ascii="Times New Roman" w:hAnsi="Times New Roman" w:cs="Times New Roman"/>
+          <w:sz w:val="40"/>
+          <w:szCs w:val="40"/>
+          <w:u w:val="single"/>
+        </w:rPr>
+        <w:t>https://github.com/Debasis-Behera4143/zigzag-matrix-task.git</w:t>
+      </w:r>
     </w:p>
     <w:p>
       <w:pPr>

</xml_diff>